<commit_message>
Correção de espaçamentos e linhas em branco
</commit_message>
<xml_diff>
--- a/Apresentação da Empresa/Projeto Integrador I - LearnX (Editável).docx
+++ b/Apresentação da Empresa/Projeto Integrador I - LearnX (Editável).docx
@@ -1071,7 +1071,7 @@
                 <w:noProof/>
                 <w:webHidden/>
               </w:rPr>
-              <w:t>6</w:t>
+              <w:t>5</w:t>
             </w:r>
             <w:r>
               <w:rPr>
@@ -1453,7 +1453,7 @@
                 <w:noProof/>
                 <w:webHidden/>
               </w:rPr>
-              <w:t>8</w:t>
+              <w:t>7</w:t>
             </w:r>
             <w:r>
               <w:rPr>
@@ -2209,7 +2209,7 @@
                 <w:noProof/>
                 <w:webHidden/>
               </w:rPr>
-              <w:t>14</w:t>
+              <w:t>15</w:t>
             </w:r>
             <w:r>
               <w:rPr>
@@ -2264,7 +2264,27 @@
                 <w:bCs/>
                 <w:noProof/>
               </w:rPr>
-              <w:t>Código de Ética</w:t>
+              <w:t>Código de</w:t>
+            </w:r>
+            <w:r>
+              <w:rPr>
+                <w:rStyle w:val="Hyperlink"/>
+                <w:rFonts w:ascii="Arial" w:hAnsi="Arial" w:cs="Arial"/>
+                <w:b/>
+                <w:bCs/>
+                <w:noProof/>
+              </w:rPr>
+              <w:t xml:space="preserve"> </w:t>
+            </w:r>
+            <w:r>
+              <w:rPr>
+                <w:rStyle w:val="Hyperlink"/>
+                <w:rFonts w:ascii="Arial" w:hAnsi="Arial" w:cs="Arial"/>
+                <w:b/>
+                <w:bCs/>
+                <w:noProof/>
+              </w:rPr>
+              <w:t>Ética</w:t>
             </w:r>
             <w:r>
               <w:rPr>
@@ -2493,7 +2513,7 @@
                 <w:noProof/>
                 <w:webHidden/>
               </w:rPr>
-              <w:t>16</w:t>
+              <w:t>17</w:t>
             </w:r>
             <w:r>
               <w:rPr>
@@ -2589,7 +2609,7 @@
                 <w:noProof/>
                 <w:webHidden/>
               </w:rPr>
-              <w:t>16</w:t>
+              <w:t>17</w:t>
             </w:r>
             <w:r>
               <w:rPr>
@@ -2685,7 +2705,7 @@
                 <w:noProof/>
                 <w:webHidden/>
               </w:rPr>
-              <w:t>18</w:t>
+              <w:t>19</w:t>
             </w:r>
             <w:r>
               <w:rPr>
@@ -2777,7 +2797,7 @@
                 <w:noProof/>
                 <w:webHidden/>
               </w:rPr>
-              <w:t>18</w:t>
+              <w:t>19</w:t>
             </w:r>
             <w:r>
               <w:rPr>
@@ -2873,7 +2893,7 @@
                 <w:noProof/>
                 <w:webHidden/>
               </w:rPr>
-              <w:t>18</w:t>
+              <w:t>19</w:t>
             </w:r>
             <w:r>
               <w:rPr>
@@ -2969,7 +2989,7 @@
                 <w:noProof/>
                 <w:webHidden/>
               </w:rPr>
-              <w:t>18</w:t>
+              <w:t>19</w:t>
             </w:r>
             <w:r>
               <w:rPr>
@@ -3065,7 +3085,7 @@
                 <w:noProof/>
                 <w:webHidden/>
               </w:rPr>
-              <w:t>19</w:t>
+              <w:t>20</w:t>
             </w:r>
             <w:r>
               <w:rPr>
@@ -3161,7 +3181,7 @@
                 <w:noProof/>
                 <w:webHidden/>
               </w:rPr>
-              <w:t>19</w:t>
+              <w:t>20</w:t>
             </w:r>
             <w:r>
               <w:rPr>
@@ -3257,7 +3277,7 @@
                 <w:noProof/>
                 <w:webHidden/>
               </w:rPr>
-              <w:t>19</w:t>
+              <w:t>20</w:t>
             </w:r>
             <w:r>
               <w:rPr>
@@ -3349,7 +3369,7 @@
                 <w:noProof/>
                 <w:webHidden/>
               </w:rPr>
-              <w:t>19</w:t>
+              <w:t>20</w:t>
             </w:r>
             <w:r>
               <w:rPr>
@@ -3445,7 +3465,7 @@
                 <w:noProof/>
                 <w:webHidden/>
               </w:rPr>
-              <w:t>19</w:t>
+              <w:t>20</w:t>
             </w:r>
             <w:r>
               <w:rPr>
@@ -3541,7 +3561,7 @@
                 <w:noProof/>
                 <w:webHidden/>
               </w:rPr>
-              <w:t>19</w:t>
+              <w:t>20</w:t>
             </w:r>
             <w:r>
               <w:rPr>
@@ -3637,7 +3657,7 @@
                 <w:noProof/>
                 <w:webHidden/>
               </w:rPr>
-              <w:t>20</w:t>
+              <w:t>21</w:t>
             </w:r>
             <w:r>
               <w:rPr>
@@ -3733,7 +3753,7 @@
                 <w:noProof/>
                 <w:webHidden/>
               </w:rPr>
-              <w:t>20</w:t>
+              <w:t>21</w:t>
             </w:r>
             <w:r>
               <w:rPr>
@@ -3829,7 +3849,7 @@
                 <w:noProof/>
                 <w:webHidden/>
               </w:rPr>
-              <w:t>20</w:t>
+              <w:t>21</w:t>
             </w:r>
             <w:r>
               <w:rPr>
@@ -3925,7 +3945,7 @@
                 <w:noProof/>
                 <w:webHidden/>
               </w:rPr>
-              <w:t>20</w:t>
+              <w:t>21</w:t>
             </w:r>
             <w:r>
               <w:rPr>
@@ -4021,7 +4041,7 @@
                 <w:noProof/>
                 <w:webHidden/>
               </w:rPr>
-              <w:t>20</w:t>
+              <w:t>21</w:t>
             </w:r>
             <w:r>
               <w:rPr>
@@ -4117,7 +4137,7 @@
                 <w:noProof/>
                 <w:webHidden/>
               </w:rPr>
-              <w:t>21</w:t>
+              <w:t>22</w:t>
             </w:r>
             <w:r>
               <w:rPr>
@@ -4209,7 +4229,7 @@
                 <w:noProof/>
                 <w:webHidden/>
               </w:rPr>
-              <w:t>21</w:t>
+              <w:t>22</w:t>
             </w:r>
             <w:r>
               <w:rPr>
@@ -4305,7 +4325,7 @@
                 <w:noProof/>
                 <w:webHidden/>
               </w:rPr>
-              <w:t>21</w:t>
+              <w:t>22</w:t>
             </w:r>
             <w:r>
               <w:rPr>
@@ -4401,7 +4421,7 @@
                 <w:noProof/>
                 <w:webHidden/>
               </w:rPr>
-              <w:t>21</w:t>
+              <w:t>22</w:t>
             </w:r>
             <w:r>
               <w:rPr>
@@ -4497,7 +4517,7 @@
                 <w:noProof/>
                 <w:webHidden/>
               </w:rPr>
-              <w:t>22</w:t>
+              <w:t>23</w:t>
             </w:r>
             <w:r>
               <w:rPr>
@@ -4589,7 +4609,7 @@
                 <w:noProof/>
                 <w:webHidden/>
               </w:rPr>
-              <w:t>22</w:t>
+              <w:t>23</w:t>
             </w:r>
             <w:r>
               <w:rPr>
@@ -4685,7 +4705,7 @@
                 <w:noProof/>
                 <w:webHidden/>
               </w:rPr>
-              <w:t>22</w:t>
+              <w:t>23</w:t>
             </w:r>
             <w:r>
               <w:rPr>
@@ -4781,7 +4801,7 @@
                 <w:noProof/>
                 <w:webHidden/>
               </w:rPr>
-              <w:t>22</w:t>
+              <w:t>23</w:t>
             </w:r>
             <w:r>
               <w:rPr>
@@ -4877,7 +4897,7 @@
                 <w:noProof/>
                 <w:webHidden/>
               </w:rPr>
-              <w:t>23</w:t>
+              <w:t>24</w:t>
             </w:r>
             <w:r>
               <w:rPr>
@@ -4973,7 +4993,7 @@
                 <w:noProof/>
                 <w:webHidden/>
               </w:rPr>
-              <w:t>23</w:t>
+              <w:t>24</w:t>
             </w:r>
             <w:r>
               <w:rPr>
@@ -5069,7 +5089,7 @@
                 <w:noProof/>
                 <w:webHidden/>
               </w:rPr>
-              <w:t>23</w:t>
+              <w:t>24</w:t>
             </w:r>
             <w:r>
               <w:rPr>
@@ -5161,7 +5181,7 @@
                 <w:noProof/>
                 <w:webHidden/>
               </w:rPr>
-              <w:t>23</w:t>
+              <w:t>24</w:t>
             </w:r>
             <w:r>
               <w:rPr>
@@ -5255,7 +5275,7 @@
                 <w:noProof/>
                 <w:webHidden/>
               </w:rPr>
-              <w:t>23</w:t>
+              <w:t>24</w:t>
             </w:r>
             <w:r>
               <w:rPr>
@@ -5347,7 +5367,7 @@
                 <w:noProof/>
                 <w:webHidden/>
               </w:rPr>
-              <w:t>24</w:t>
+              <w:t>25</w:t>
             </w:r>
             <w:r>
               <w:rPr>
@@ -5439,7 +5459,7 @@
                 <w:noProof/>
                 <w:webHidden/>
               </w:rPr>
-              <w:t>26</w:t>
+              <w:t>27</w:t>
             </w:r>
             <w:r>
               <w:rPr>
@@ -5531,7 +5551,7 @@
                 <w:noProof/>
                 <w:webHidden/>
               </w:rPr>
-              <w:t>27</w:t>
+              <w:t>28</w:t>
             </w:r>
             <w:r>
               <w:rPr>
@@ -5627,7 +5647,7 @@
                 <w:noProof/>
                 <w:webHidden/>
               </w:rPr>
-              <w:t>27</w:t>
+              <w:t>28</w:t>
             </w:r>
             <w:r>
               <w:rPr>
@@ -5723,7 +5743,7 @@
                 <w:noProof/>
                 <w:webHidden/>
               </w:rPr>
-              <w:t>27</w:t>
+              <w:t>28</w:t>
             </w:r>
             <w:r>
               <w:rPr>
@@ -5997,7 +6017,9 @@
         <w:t>LearnX</w:t>
       </w:r>
       <w:r>
-        <w:br/>
+        <w:t> </w:t>
+      </w:r>
+      <w:r>
         <w:t>Fonte: De autoria própria</w:t>
       </w:r>
     </w:p>
@@ -6026,6 +6048,19 @@
           <w:rFonts w:ascii="Arial" w:hAnsi="Arial" w:cs="Arial"/>
         </w:rPr>
       </w:pPr>
+      <w:r>
+        <w:rPr>
+          <w:rFonts w:ascii="Arial" w:hAnsi="Arial" w:cs="Arial"/>
+        </w:rPr>
+        <w:t xml:space="preserve">Localizada no estado de São Paulo, na cidade de Votorantim, a LearnX se destaca não apenas pela inovação tecnológica que propõe ao mercado acadêmico, mas também pela criação de um software intuitivo e de fácil acessibilidade para seus </w:t>
+      </w:r>
+      <w:r>
+        <w:rPr>
+          <w:rFonts w:ascii="Arial" w:hAnsi="Arial" w:cs="Arial"/>
+        </w:rPr>
+        <w:lastRenderedPageBreak/>
+        <w:t>usuários. A missão da empresa é clara: permitir que os discentes se expressem de forma eficaz e identifiquem suas dificuldades.</w:t>
+      </w:r>
     </w:p>
     <w:p>
       <w:pPr>
@@ -6040,14 +6075,7 @@
         <w:rPr>
           <w:rFonts w:ascii="Arial" w:hAnsi="Arial" w:cs="Arial"/>
         </w:rPr>
-        <w:t xml:space="preserve">Localizada no estado de São Paulo, na cidade de Votorantim, a LearnX se destaca não apenas pela inovação tecnológica que propõe ao mercado acadêmico, </w:t>
-      </w:r>
-      <w:r>
-        <w:rPr>
-          <w:rFonts w:ascii="Arial" w:hAnsi="Arial" w:cs="Arial"/>
-        </w:rPr>
-        <w:lastRenderedPageBreak/>
-        <w:t>mas também pela criação de um software intuitivo e de fácil acessibilidade para seus usuários. A missão da empresa é clara: permitir que os discentes se expressem de forma eficaz e identifiquem suas dificuldades.</w:t>
+        <w:t>Ao ingressar em um mercado promissor de tecnologia para aprendizado, a escolha da LearnX vai além dos desafios presentes no ambiente escolar; reflete a oportunidade de oferecer uma ferramenta que facilite um processo educativo fundamental, estabelecendo um novo conceito de aprendizado. Além disso, a LearnX contribui com os Objetivos de Desenvolvimento Sustentável (ODS) da ONU, especialmente os ODS 4, que visa garantir educação de qualidade, e 9, que promove indústria, inovação e infraestrutura.</w:t>
       </w:r>
     </w:p>
     <w:p>
@@ -6059,6 +6087,62 @@
           <w:rFonts w:ascii="Arial" w:hAnsi="Arial" w:cs="Arial"/>
         </w:rPr>
       </w:pPr>
+      <w:r>
+        <w:rPr>
+          <w:rFonts w:ascii="Arial" w:hAnsi="Arial" w:cs="Arial"/>
+        </w:rPr>
+        <w:t>Impulsionada por adversidades como timidez ao levantar dúvidas, medo de respostas negativas, temor de ser chamada ao quadro e dificuldade em expressar a ineficácia da metodologia educacional, a LearnX reconhece essas complexidades. Assim, com o apoio do NeuraHub, a empresa se propõe a auxiliar seus usuários a superar esses momentos desafiadores, transformando obstáculos em oportunidades. Seja bem-vindo ao universo tecnológico da LearnX.</w:t>
+      </w:r>
+    </w:p>
+    <w:p>
+      <w:pPr>
+        <w:pStyle w:val="Heading3"/>
+        <w:rPr>
+          <w:rFonts w:ascii="Arial" w:hAnsi="Arial" w:cs="Arial"/>
+          <w:b/>
+          <w:bCs/>
+          <w:color w:val="auto"/>
+          <w:sz w:val="24"/>
+          <w:szCs w:val="24"/>
+        </w:rPr>
+      </w:pPr>
+      <w:bookmarkStart w:id="2" w:name="_Toc180161759"/>
+      <w:r>
+        <w:rPr>
+          <w:rFonts w:ascii="Arial" w:hAnsi="Arial" w:cs="Arial"/>
+          <w:b/>
+          <w:bCs/>
+          <w:color w:val="auto"/>
+          <w:sz w:val="24"/>
+          <w:szCs w:val="24"/>
+        </w:rPr>
+        <w:t>Missão, Visão e Valores</w:t>
+      </w:r>
+      <w:bookmarkEnd w:id="2"/>
+    </w:p>
+    <w:p>
+      <w:pPr>
+        <w:pStyle w:val="Heading4"/>
+        <w:rPr>
+          <w:rFonts w:ascii="Arial" w:hAnsi="Arial" w:cs="Arial"/>
+          <w:b/>
+          <w:bCs/>
+          <w:i w:val="0"/>
+          <w:iCs w:val="0"/>
+          <w:color w:val="auto"/>
+        </w:rPr>
+      </w:pPr>
+      <w:r>
+        <w:rPr>
+          <w:rFonts w:ascii="Arial" w:hAnsi="Arial" w:cs="Arial"/>
+          <w:b/>
+          <w:bCs/>
+          <w:i w:val="0"/>
+          <w:iCs w:val="0"/>
+          <w:color w:val="auto"/>
+        </w:rPr>
+        <w:t>Missão</w:t>
+      </w:r>
     </w:p>
     <w:p>
       <w:pPr>
@@ -6073,7 +6157,29 @@
         <w:rPr>
           <w:rFonts w:ascii="Arial" w:hAnsi="Arial" w:cs="Arial"/>
         </w:rPr>
-        <w:t>Ao ingressar em um mercado promissor de tecnologia para aprendizado, a escolha da LearnX vai além dos desafios presentes no ambiente escolar; reflete a oportunidade de oferecer uma ferramenta que facilite um processo educativo fundamental, estabelecendo um novo conceito de aprendizado. Além disso, a LearnX contribui com os Objetivos de Desenvolvimento Sustentável (ODS) da ONU, especialmente os ODS 4, que visa garantir educação de qualidade, e 9, que promove indústria, inovação e infraestrutura.</w:t>
+        <w:t>Fornece às instituições educacionais soluções tecnológicas inovadoras que transformam a gestão escolar e impulsionam o crescimento dos alunos. Nossa missão é simplificar a gestão da educação e proporcionar uma experiência de aprendizagem personalizada e eficaz, utilizando nosso sistema de gestão para conectar, analisar e desenvolver todos os aspectos do conhecimento do processo e de cada aluno.</w:t>
+      </w:r>
+    </w:p>
+    <w:p>
+      <w:pPr>
+        <w:pStyle w:val="Heading4"/>
+        <w:rPr>
+          <w:b/>
+          <w:bCs/>
+          <w:i w:val="0"/>
+          <w:iCs w:val="0"/>
+          <w:color w:val="auto"/>
+        </w:rPr>
+      </w:pPr>
+      <w:r>
+        <w:rPr>
+          <w:b/>
+          <w:bCs/>
+          <w:i w:val="0"/>
+          <w:iCs w:val="0"/>
+          <w:color w:val="auto"/>
+        </w:rPr>
+        <w:t xml:space="preserve"> Visão</w:t>
       </w:r>
     </w:p>
     <w:p>
@@ -6085,136 +6191,18 @@
           <w:rFonts w:ascii="Arial" w:hAnsi="Arial" w:cs="Arial"/>
         </w:rPr>
       </w:pPr>
-    </w:p>
-    <w:p>
-      <w:pPr>
-        <w:spacing w:line="360" w:lineRule="auto"/>
-        <w:ind w:firstLine="709"/>
-        <w:jc w:val="both"/>
-        <w:rPr>
-          <w:rFonts w:ascii="Arial" w:hAnsi="Arial" w:cs="Arial"/>
-        </w:rPr>
-      </w:pPr>
-      <w:r>
-        <w:rPr>
-          <w:rFonts w:ascii="Arial" w:hAnsi="Arial" w:cs="Arial"/>
-        </w:rPr>
-        <w:t>Impulsionada por adversidades como timidez ao levantar dúvidas, medo de respostas negativas, temor de ser chamada ao quadro e dificuldade em expressar a ineficácia da metodologia educacional, a LearnX reconhece essas complexidades. Assim, com o apoio do NeuraHub, a empresa se propõe a auxiliar seus usuários a superar esses momentos desafiadores, transformando obstáculos em oportunidades. Seja bem-vindo ao universo tecnológico da LearnX.</w:t>
-      </w:r>
-    </w:p>
-    <w:p>
-      <w:pPr>
-        <w:spacing w:line="360" w:lineRule="auto"/>
-        <w:ind w:firstLine="709"/>
-        <w:jc w:val="both"/>
-        <w:rPr>
-          <w:rFonts w:ascii="Arial" w:hAnsi="Arial" w:cs="Arial"/>
-        </w:rPr>
-      </w:pPr>
-    </w:p>
-    <w:p>
-      <w:pPr>
-        <w:pStyle w:val="Heading3"/>
-        <w:rPr>
-          <w:rFonts w:ascii="Arial" w:hAnsi="Arial" w:cs="Arial"/>
-          <w:b/>
-          <w:bCs/>
-          <w:color w:val="auto"/>
-          <w:sz w:val="24"/>
-          <w:szCs w:val="24"/>
-        </w:rPr>
-      </w:pPr>
-      <w:bookmarkStart w:id="2" w:name="_Toc180161759"/>
-      <w:r>
-        <w:rPr>
-          <w:rFonts w:ascii="Arial" w:hAnsi="Arial" w:cs="Arial"/>
-          <w:b/>
-          <w:bCs/>
-          <w:color w:val="auto"/>
-          <w:sz w:val="24"/>
-          <w:szCs w:val="24"/>
-        </w:rPr>
-        <w:t>Missão, Visão e Valores</w:t>
-      </w:r>
-      <w:bookmarkEnd w:id="2"/>
-    </w:p>
-    <w:p>
-      <w:pPr>
-        <w:pStyle w:val="Heading4"/>
-        <w:rPr>
-          <w:rFonts w:ascii="Arial" w:hAnsi="Arial" w:cs="Arial"/>
-          <w:b/>
-          <w:bCs/>
-          <w:i w:val="0"/>
-          <w:iCs w:val="0"/>
-          <w:color w:val="auto"/>
-        </w:rPr>
-      </w:pPr>
-      <w:r>
-        <w:rPr>
-          <w:rFonts w:ascii="Arial" w:hAnsi="Arial" w:cs="Arial"/>
-          <w:b/>
-          <w:bCs/>
-          <w:i w:val="0"/>
-          <w:iCs w:val="0"/>
-          <w:color w:val="auto"/>
-        </w:rPr>
-        <w:t>Missão</w:t>
-      </w:r>
-    </w:p>
-    <w:p>
-      <w:pPr>
-        <w:spacing w:line="360" w:lineRule="auto"/>
-        <w:ind w:firstLine="709"/>
-        <w:jc w:val="both"/>
-        <w:rPr>
-          <w:rFonts w:ascii="Arial" w:hAnsi="Arial" w:cs="Arial"/>
-        </w:rPr>
-      </w:pPr>
-      <w:r>
-        <w:rPr>
-          <w:rFonts w:ascii="Arial" w:hAnsi="Arial" w:cs="Arial"/>
-        </w:rPr>
-        <w:t>Fornece às instituições educacionais soluções tecnológicas inovadoras que transformam a gestão escolar e impulsionam o crescimento dos alunos. Nossa missão é simplificar a gestão da educação e proporcionar uma experiência de aprendizagem personalizada e eficaz, utilizando nosso sistema de gestão para conectar, analisar e desenvolver todos os aspectos do conhecimento do processo e de cada aluno.</w:t>
-      </w:r>
-    </w:p>
-    <w:p>
-      <w:pPr>
-        <w:pStyle w:val="Heading4"/>
-        <w:rPr>
-          <w:b/>
-          <w:bCs/>
-          <w:i w:val="0"/>
-          <w:iCs w:val="0"/>
-          <w:color w:val="auto"/>
-        </w:rPr>
-      </w:pPr>
-      <w:r>
-        <w:rPr>
-          <w:b/>
-          <w:bCs/>
-          <w:i w:val="0"/>
-          <w:iCs w:val="0"/>
-          <w:color w:val="auto"/>
+      <w:r>
+        <w:rPr>
+          <w:rFonts w:ascii="Arial" w:hAnsi="Arial" w:cs="Arial"/>
+        </w:rPr>
+        <w:t xml:space="preserve">Ser líder global em soluções de tecnologia educacional com foco no ensino e na gestão escolar e uma plataforma unificada que promove aprendizagem personalizada e acesso para todos. Nosso objetivo é transformar o futuro da educação, capacitando alunos </w:t>
+      </w:r>
+      <w:r>
+        <w:rPr>
+          <w:rFonts w:ascii="Arial" w:hAnsi="Arial" w:cs="Arial"/>
         </w:rPr>
         <w:lastRenderedPageBreak/>
-        <w:t xml:space="preserve"> Visão</w:t>
-      </w:r>
-    </w:p>
-    <w:p>
-      <w:pPr>
-        <w:spacing w:line="360" w:lineRule="auto"/>
-        <w:ind w:firstLine="709"/>
-        <w:jc w:val="both"/>
-        <w:rPr>
-          <w:rFonts w:ascii="Arial" w:hAnsi="Arial" w:cs="Arial"/>
-        </w:rPr>
-      </w:pPr>
-      <w:r>
-        <w:rPr>
-          <w:rFonts w:ascii="Arial" w:hAnsi="Arial" w:cs="Arial"/>
-        </w:rPr>
-        <w:t>Ser líder global em soluções de tecnologia educacional com foco no ensino e na gestão escolar e uma plataforma unificada que promove aprendizagem personalizada e acesso para todos. Nosso objetivo é transformar o futuro da educação, capacitando alunos e professores para atingirem seu pleno potencial por meio das mais recentes inovações e tecnologias.</w:t>
+        <w:t>e professores para atingirem seu pleno potencial por meio das mais recentes inovações e tecnologias.</w:t>
       </w:r>
     </w:p>
     <w:p>
@@ -6496,7 +6484,6 @@
           <w:rFonts w:ascii="Arial" w:hAnsi="Arial" w:cs="Arial"/>
           <w:b/>
         </w:rPr>
-        <w:lastRenderedPageBreak/>
         <w:t>Colaboração e Feedback:</w:t>
       </w:r>
       <w:r>
@@ -6780,7 +6767,6 @@
           <w:rFonts w:ascii="Arial" w:hAnsi="Arial" w:cs="Arial"/>
           <w:b/>
         </w:rPr>
-        <w:lastRenderedPageBreak/>
         <w:t>Suporte e Treinamento:</w:t>
       </w:r>
       <w:r>
@@ -6809,6 +6795,7 @@
         <w:rPr>
           <w:rFonts w:ascii="Arial" w:hAnsi="Arial" w:cs="Arial"/>
         </w:rPr>
+        <w:lastRenderedPageBreak/>
         <w:t>Nosso compromisso é ir além do software de gestão, proporcionando um impacto real na qualidade do ensino e no sucesso das instituições, trazendo inovação, eficiência e confiança.</w:t>
       </w:r>
     </w:p>
@@ -7084,7 +7071,6 @@
           <w:sz w:val="24"/>
           <w:szCs w:val="24"/>
         </w:rPr>
-        <w:lastRenderedPageBreak/>
         <w:t>Perfil do Cliente</w:t>
       </w:r>
       <w:bookmarkEnd w:id="6"/>
@@ -7200,6 +7186,7 @@
         <w:rPr>
           <w:rFonts w:ascii="Arial" w:hAnsi="Arial" w:cs="Arial"/>
         </w:rPr>
+        <w:lastRenderedPageBreak/>
         <w:t>Instituições de ensino, tanto públicas quanto privadas, que oferecem níveis de ensino fundamental, médio e de graduação, interessadas em promover a ampliação do aproveitamento acadêmico de seus alunos.</w:t>
       </w:r>
     </w:p>
@@ -7405,14 +7392,29 @@
     <w:p>
       <w:pPr>
         <w:pStyle w:val="ListParagraph"/>
+        <w:numPr>
+          <w:ilvl w:val="0"/>
+          <w:numId w:val="6"/>
+        </w:numPr>
         <w:spacing w:line="360" w:lineRule="auto"/>
-        <w:ind w:firstLine="709"/>
-        <w:contextualSpacing w:val="0"/>
         <w:jc w:val="both"/>
         <w:rPr>
           <w:rFonts w:ascii="Arial" w:hAnsi="Arial" w:cs="Arial"/>
         </w:rPr>
       </w:pPr>
+      <w:r>
+        <w:rPr>
+          <w:rFonts w:ascii="Arial" w:hAnsi="Arial" w:cs="Arial"/>
+          <w:b/>
+        </w:rPr>
+        <w:t>Otimização no planejamento de aulas</w:t>
+      </w:r>
+      <w:r>
+        <w:rPr>
+          <w:rFonts w:ascii="Arial" w:hAnsi="Arial" w:cs="Arial"/>
+        </w:rPr>
+        <w:t xml:space="preserve"> – O governo de São Paulo está avaliando a utilização de Inteligência Artificial para aprimorar o conteúdo digital nas escolas estaduais, o que se alinha à necessidade de otimização no planejamento de aulas. Para diversificar metodologias de ensino, é crucial desenvolver um banco de dados com recursos educacionais integráveis até dezembro de 2026. Essa iniciativa permitirá que os educadores acessem uma variedade de ferramentas para enriquecer suas aulas e melhorar a experiência de aprendizado dos alunos. </w:t>
+      </w:r>
     </w:p>
     <w:p>
       <w:pPr>
@@ -7432,52 +7434,20 @@
           <w:rFonts w:ascii="Arial" w:hAnsi="Arial" w:cs="Arial"/>
           <w:b/>
         </w:rPr>
-        <w:t>Otimização no planejamento de aulas</w:t>
-      </w:r>
-      <w:r>
-        <w:rPr>
-          <w:rFonts w:ascii="Arial" w:hAnsi="Arial" w:cs="Arial"/>
-        </w:rPr>
-        <w:t xml:space="preserve"> – O governo de São Paulo está avaliando a utilização de Inteligência Artificial para aprimorar o conteúdo digital nas escolas estaduais, o que se alinha à necessidade de otimização no planejamento de aulas. Para diversificar metodologias de ensino, é crucial desenvolver um banco de dados com recursos educacionais integráveis até dezembro de 2026. Essa iniciativa permitirá que os educadores acessem uma variedade de ferramentas para enriquecer suas aulas e melhorar a experiência de aprendizado dos alunos. </w:t>
-      </w:r>
-    </w:p>
-    <w:p>
-      <w:pPr>
-        <w:pStyle w:val="ListParagraph"/>
-        <w:spacing w:line="360" w:lineRule="auto"/>
-        <w:ind w:firstLine="709"/>
-        <w:contextualSpacing w:val="0"/>
-        <w:jc w:val="both"/>
-        <w:rPr>
-          <w:rFonts w:ascii="Arial" w:hAnsi="Arial" w:cs="Arial"/>
-        </w:rPr>
-      </w:pPr>
-    </w:p>
-    <w:p>
-      <w:pPr>
-        <w:pStyle w:val="ListParagraph"/>
-        <w:numPr>
-          <w:ilvl w:val="0"/>
-          <w:numId w:val="6"/>
-        </w:numPr>
-        <w:spacing w:line="360" w:lineRule="auto"/>
-        <w:jc w:val="both"/>
-        <w:rPr>
-          <w:rFonts w:ascii="Arial" w:hAnsi="Arial" w:cs="Arial"/>
-        </w:rPr>
-      </w:pPr>
-      <w:r>
-        <w:rPr>
-          <w:rFonts w:ascii="Arial" w:hAnsi="Arial" w:cs="Arial"/>
-          <w:b/>
-        </w:rPr>
         <w:t>Acompanhamento personalizado</w:t>
       </w:r>
       <w:r>
         <w:rPr>
           <w:rFonts w:ascii="Arial" w:hAnsi="Arial" w:cs="Arial"/>
         </w:rPr>
-        <w:t xml:space="preserve"> - A tecnologia no ensino possibilita a criação de um ambiente de aprendizagem mais atrativo para alunos de todas as idades, conforme destacado pelo site TOTVS. Para maximizar essa abordagem, é fundamental implementar um acompanhamento personalizado e feedback regular, com um acompanhamento proativo do desempenho dos alunos. Até junho de 2025, a meta é desenvolver uma ferramenta que forneça relatórios de desempenho em formato PDF, aprimorando a experiência educativa e permitindo intervenções mais eficazes.</w:t>
+        <w:t xml:space="preserve"> - A tecnologia no ensino possibilita a criação de um ambiente de aprendizagem mais atrativo para alunos de todas as idades, conforme destacado pelo site TOTVS. Para maximizar essa </w:t>
+      </w:r>
+      <w:r>
+        <w:rPr>
+          <w:rFonts w:ascii="Arial" w:hAnsi="Arial" w:cs="Arial"/>
+        </w:rPr>
+        <w:lastRenderedPageBreak/>
+        <w:t>abordagem, é fundamental implementar um acompanhamento personalizado e feedback regular, com um acompanhamento proativo do desempenho dos alunos. Até junho de 2025, a meta é desenvolver uma ferramenta que forneça relatórios de desempenho em formato PDF, aprimorando a experiência educativa e permitindo intervenções mais eficazes.</w:t>
       </w:r>
     </w:p>
     <w:p>
@@ -7630,11 +7600,7 @@
         <w:t>Acompanhamento personalizado</w:t>
       </w:r>
       <w:r>
-        <w:t xml:space="preserve"> - Embora as expectativas para o aprendizado personalizado sejam positivas, políticos e professores, conforme noticiado pelo Metrópole, preferem que o uso de ferramentas de inteligência artificial seja limitado para evitar respostas erradas que possam prejudicar o aprendizado. Para mitigar esses riscos, é essencial implementar um sistema que permita aos usuários sinalizar possíveis erros e fornecer feedback sobre as respostas </w:t>
-      </w:r>
-      <w:r>
-        <w:lastRenderedPageBreak/>
-        <w:t>geradas. Em dois meses, a meta é desenvolver essa funcionalidade, visando aprimorar a experiência e a satisfação dos usuários na plataforma.</w:t>
+        <w:t xml:space="preserve"> - Embora as expectativas para o aprendizado personalizado sejam positivas, políticos e professores, conforme noticiado pelo Metrópole, preferem que o uso de ferramentas de inteligência artificial seja limitado para evitar respostas erradas que possam prejudicar o aprendizado. Para mitigar esses riscos, é essencial implementar um sistema que permita aos usuários sinalizar possíveis erros e fornecer feedback sobre as respostas geradas. Em dois meses, a meta é desenvolver essa funcionalidade, visando aprimorar a experiência e a satisfação dos usuários na plataforma.</w:t>
       </w:r>
     </w:p>
     <w:p>
@@ -7743,7 +7709,14 @@
         <w:rPr>
           <w:rFonts w:ascii="Arial" w:hAnsi="Arial" w:cs="Arial"/>
         </w:rPr>
-        <w:t xml:space="preserve"> - A AWS e o Sebrae lançaram um curso de inteligência artificial generativa destinado a 33 mil profissionais de startups, destacando a importância da capacitação técnica. Para otimizar esse processo, é necessário realizar um mapeamento detalhado das habilidades de cada colaborador, identificando lacunas e áreas de desenvolvimento. Em seis meses, o objetivo é implementar um programa de capacitação para todos os funcionários, oferecendo pelo menos três cursos e dois bootcamps relacionados à IA, com a exigência de apresentação de certificados.</w:t>
+        <w:t xml:space="preserve"> - A AWS e o Sebrae lançaram um curso de inteligência artificial generativa destinado a 33 mil profissionais de startups, destacando a importância da capacitação técnica. Para otimizar esse processo, </w:t>
+      </w:r>
+      <w:r>
+        <w:rPr>
+          <w:rFonts w:ascii="Arial" w:hAnsi="Arial" w:cs="Arial"/>
+        </w:rPr>
+        <w:lastRenderedPageBreak/>
+        <w:t>é necessário realizar um mapeamento detalhado das habilidades de cada colaborador, identificando lacunas e áreas de desenvolvimento. Em seis meses, o objetivo é implementar um programa de capacitação para todos os funcionários, oferecendo pelo menos três cursos e dois bootcamps relacionados à IA, com a exigência de apresentação de certificados.</w:t>
       </w:r>
     </w:p>
     <w:p>
@@ -8011,46 +7984,22 @@
           <w:rFonts w:ascii="Arial" w:hAnsi="Arial" w:cs="Arial"/>
           <w:b/>
           <w:bCs/>
-          <w:color w:val="auto"/>
-          <w:sz w:val="24"/>
-          <w:szCs w:val="24"/>
+          <w:noProof/>
         </w:rPr>
         <w:lastRenderedPageBreak/>
-        <w:t>Algoritmos e Estrutura de Dados</w:t>
-      </w:r>
-      <w:bookmarkEnd w:id="12"/>
-    </w:p>
-    <w:p>
-      <w:pPr>
-        <w:spacing w:line="360" w:lineRule="auto"/>
-        <w:ind w:firstLine="709"/>
-        <w:jc w:val="both"/>
-        <w:rPr>
-          <w:rFonts w:ascii="Arial" w:hAnsi="Arial" w:cs="Arial"/>
-          <w:b/>
-          <w:bCs/>
-        </w:rPr>
-      </w:pPr>
-      <w:r>
-        <w:rPr>
-          <w:rFonts w:ascii="Arial" w:hAnsi="Arial" w:cs="Arial"/>
-          <w:b/>
-          <w:bCs/>
-          <w:noProof/>
-        </w:rPr>
         <w:drawing>
-          <wp:anchor distT="0" distB="0" distL="0" distR="0" simplePos="0" relativeHeight="251659264" behindDoc="0" locked="0" layoutInCell="0" allowOverlap="1" wp14:anchorId="64E6F19E" wp14:editId="0AD017C3">
+          <wp:anchor distT="0" distB="0" distL="114300" distR="114300" simplePos="0" relativeHeight="251660288" behindDoc="0" locked="0" layoutInCell="1" allowOverlap="1" wp14:anchorId="0C1B053A" wp14:editId="2E759C9C">
             <wp:simplePos x="0" y="0"/>
-            <wp:positionH relativeFrom="column">
-              <wp:align>center</wp:align>
+            <wp:positionH relativeFrom="margin">
+              <wp:align>right</wp:align>
             </wp:positionH>
-            <wp:positionV relativeFrom="paragraph">
-              <wp:posOffset>43815</wp:posOffset>
+            <wp:positionV relativeFrom="margin">
+              <wp:posOffset>215660</wp:posOffset>
             </wp:positionV>
-            <wp:extent cx="6120130" cy="3442335"/>
+            <wp:extent cx="5760085" cy="3241675"/>
             <wp:effectExtent l="0" t="0" r="0" b="0"/>
             <wp:wrapSquare wrapText="bothSides"/>
-            <wp:docPr id="7" name="Image1"/>
+            <wp:docPr id="2107310629" name="Picture 5" descr="A diagram of a flowchart&#10;&#10;Description automatically generated"/>
             <wp:cNvGraphicFramePr>
               <a:graphicFrameLocks xmlns:a="http://schemas.openxmlformats.org/drawingml/2006/main" noChangeAspect="1"/>
             </wp:cNvGraphicFramePr>
@@ -8058,13 +8007,20 @@
               <a:graphicData uri="http://schemas.openxmlformats.org/drawingml/2006/picture">
                 <pic:pic xmlns:pic="http://schemas.openxmlformats.org/drawingml/2006/picture">
                   <pic:nvPicPr>
-                    <pic:cNvPr id="1" name="Image1"/>
+                    <pic:cNvPr id="2107310629" name="Picture 5" descr="A diagram of a flowchart&#10;&#10;Description automatically generated"/>
                     <pic:cNvPicPr>
                       <a:picLocks noChangeAspect="1" noChangeArrowheads="1"/>
                     </pic:cNvPicPr>
                   </pic:nvPicPr>
                   <pic:blipFill>
-                    <a:blip r:embed="rId16"/>
+                    <a:blip r:embed="rId16" cstate="print">
+                      <a:extLst>
+                        <a:ext uri="{28A0092B-C50C-407E-A947-70E740481C1C}">
+                          <a14:useLocalDpi xmlns:a14="http://schemas.microsoft.com/office/drawing/2010/main" val="0"/>
+                        </a:ext>
+                      </a:extLst>
+                    </a:blip>
+                    <a:srcRect/>
                     <a:stretch>
                       <a:fillRect/>
                     </a:stretch>
@@ -8072,24 +8028,34 @@
                   <pic:spPr bwMode="auto">
                     <a:xfrm>
                       <a:off x="0" y="0"/>
-                      <a:ext cx="6120130" cy="3442335"/>
+                      <a:ext cx="5760085" cy="3241675"/>
                     </a:xfrm>
                     <a:prstGeom prst="rect">
                       <a:avLst/>
                     </a:prstGeom>
+                    <a:noFill/>
+                    <a:ln>
+                      <a:noFill/>
+                    </a:ln>
                   </pic:spPr>
                 </pic:pic>
               </a:graphicData>
             </a:graphic>
-            <wp14:sizeRelH relativeFrom="margin">
-              <wp14:pctWidth>0</wp14:pctWidth>
-            </wp14:sizeRelH>
-            <wp14:sizeRelV relativeFrom="margin">
-              <wp14:pctHeight>0</wp14:pctHeight>
-            </wp14:sizeRelV>
           </wp:anchor>
         </w:drawing>
       </w:r>
+      <w:r>
+        <w:rPr>
+          <w:rFonts w:ascii="Arial" w:hAnsi="Arial" w:cs="Arial"/>
+          <w:b/>
+          <w:bCs/>
+          <w:color w:val="auto"/>
+          <w:sz w:val="24"/>
+          <w:szCs w:val="24"/>
+        </w:rPr>
+        <w:t>Algoritmos e Estrutura de Dados</w:t>
+      </w:r>
+      <w:bookmarkEnd w:id="12"/>
     </w:p>
     <w:p>
       <w:pPr>
@@ -8245,20 +8211,6 @@
     </w:p>
     <w:p>
       <w:pPr>
-        <w:spacing w:after="0" w:line="240" w:lineRule="auto"/>
-        <w:rPr>
-          <w:rFonts w:ascii="Arial" w:hAnsi="Arial" w:cs="Arial"/>
-        </w:rPr>
-      </w:pPr>
-      <w:r>
-        <w:rPr>
-          <w:rFonts w:ascii="Arial" w:hAnsi="Arial" w:cs="Arial"/>
-        </w:rPr>
-        <w:br w:type="page"/>
-      </w:r>
-    </w:p>
-    <w:p>
-      <w:pPr>
         <w:pStyle w:val="Default"/>
         <w:numPr>
           <w:ilvl w:val="0"/>
@@ -8340,6 +8292,7 @@
         <w:rPr>
           <w:rFonts w:ascii="Arial" w:hAnsi="Arial" w:cs="Arial"/>
         </w:rPr>
+        <w:lastRenderedPageBreak/>
         <w:t>Se a verificação indicar que algumas perguntas não foram respondidas, o algoritmo deve tomar as seguintes decisões:</w:t>
       </w:r>
     </w:p>
@@ -8535,20 +8488,6 @@
     </w:p>
     <w:p>
       <w:pPr>
-        <w:spacing w:after="0" w:line="240" w:lineRule="auto"/>
-        <w:rPr>
-          <w:rFonts w:ascii="Arial" w:hAnsi="Arial" w:cs="Arial"/>
-        </w:rPr>
-      </w:pPr>
-      <w:r>
-        <w:rPr>
-          <w:rFonts w:ascii="Arial" w:hAnsi="Arial" w:cs="Arial"/>
-        </w:rPr>
-        <w:br w:type="page"/>
-      </w:r>
-    </w:p>
-    <w:p>
-      <w:pPr>
         <w:pStyle w:val="Heading2"/>
         <w:rPr>
           <w:rFonts w:ascii="Arial" w:hAnsi="Arial" w:cs="Arial"/>
@@ -8560,6 +8499,69 @@
         </w:rPr>
       </w:pPr>
       <w:bookmarkStart w:id="14" w:name="_Toc180161771"/>
+      <w:r>
+        <w:rPr>
+          <w:rFonts w:ascii="Arial" w:hAnsi="Arial" w:cs="Arial"/>
+          <w:noProof/>
+        </w:rPr>
+        <w:lastRenderedPageBreak/>
+        <w:drawing>
+          <wp:anchor distT="0" distB="0" distL="114300" distR="114300" simplePos="0" relativeHeight="251659264" behindDoc="0" locked="0" layoutInCell="1" allowOverlap="1" wp14:anchorId="3939E8E7" wp14:editId="1CD83BAA">
+            <wp:simplePos x="0" y="0"/>
+            <wp:positionH relativeFrom="margin">
+              <wp:align>right</wp:align>
+            </wp:positionH>
+            <wp:positionV relativeFrom="margin">
+              <wp:posOffset>422695</wp:posOffset>
+            </wp:positionV>
+            <wp:extent cx="5760085" cy="3241675"/>
+            <wp:effectExtent l="0" t="0" r="0" b="0"/>
+            <wp:wrapSquare wrapText="bothSides"/>
+            <wp:docPr id="1716131923" name="Picture 4" descr="A diagram of a diagram&#10;&#10;Description automatically generated"/>
+            <wp:cNvGraphicFramePr>
+              <a:graphicFrameLocks xmlns:a="http://schemas.openxmlformats.org/drawingml/2006/main" noChangeAspect="1"/>
+            </wp:cNvGraphicFramePr>
+            <a:graphic xmlns:a="http://schemas.openxmlformats.org/drawingml/2006/main">
+              <a:graphicData uri="http://schemas.openxmlformats.org/drawingml/2006/picture">
+                <pic:pic xmlns:pic="http://schemas.openxmlformats.org/drawingml/2006/picture">
+                  <pic:nvPicPr>
+                    <pic:cNvPr id="1716131923" name="Picture 4" descr="A diagram of a diagram&#10;&#10;Description automatically generated"/>
+                    <pic:cNvPicPr>
+                      <a:picLocks noChangeAspect="1" noChangeArrowheads="1"/>
+                    </pic:cNvPicPr>
+                  </pic:nvPicPr>
+                  <pic:blipFill>
+                    <a:blip r:embed="rId17" cstate="print">
+                      <a:extLst>
+                        <a:ext uri="{28A0092B-C50C-407E-A947-70E740481C1C}">
+                          <a14:useLocalDpi xmlns:a14="http://schemas.microsoft.com/office/drawing/2010/main" val="0"/>
+                        </a:ext>
+                      </a:extLst>
+                    </a:blip>
+                    <a:srcRect/>
+                    <a:stretch>
+                      <a:fillRect/>
+                    </a:stretch>
+                  </pic:blipFill>
+                  <pic:spPr bwMode="auto">
+                    <a:xfrm>
+                      <a:off x="0" y="0"/>
+                      <a:ext cx="5760085" cy="3241675"/>
+                    </a:xfrm>
+                    <a:prstGeom prst="rect">
+                      <a:avLst/>
+                    </a:prstGeom>
+                    <a:noFill/>
+                    <a:ln>
+                      <a:noFill/>
+                    </a:ln>
+                  </pic:spPr>
+                </pic:pic>
+              </a:graphicData>
+            </a:graphic>
+          </wp:anchor>
+        </w:drawing>
+      </w:r>
       <w:r>
         <w:rPr>
           <w:rFonts w:ascii="Arial" w:hAnsi="Arial" w:cs="Arial"/>
@@ -8788,6 +8790,7 @@
         <w:rPr>
           <w:rFonts w:ascii="Arial" w:hAnsi="Arial" w:cs="Arial"/>
         </w:rPr>
+        <w:lastRenderedPageBreak/>
         <w:t>O sistema seleciona a hash da senha associada ao nome de usuário, transforma-a em texto e verifica se o conteúdo da hash é igual a senha informada pelo utilizador no processo de login.</w:t>
       </w:r>
     </w:p>
@@ -8949,16 +8952,6 @@
     </w:p>
     <w:p>
       <w:pPr>
-        <w:pStyle w:val="ListParagraph"/>
-        <w:spacing w:after="0" w:line="360" w:lineRule="auto"/>
-        <w:jc w:val="both"/>
-        <w:rPr>
-          <w:rFonts w:ascii="Arial" w:hAnsi="Arial" w:cs="Arial"/>
-        </w:rPr>
-      </w:pPr>
-    </w:p>
-    <w:p>
-      <w:pPr>
         <w:pStyle w:val="Heading1"/>
         <w:rPr>
           <w:rFonts w:ascii="Arial" w:hAnsi="Arial" w:cs="Arial"/>
@@ -9008,6 +9001,90 @@
     </w:p>
     <w:p>
       <w:pPr>
+        <w:pStyle w:val="ListParagraph"/>
+        <w:numPr>
+          <w:ilvl w:val="0"/>
+          <w:numId w:val="12"/>
+        </w:numPr>
+        <w:spacing w:line="360" w:lineRule="auto"/>
+        <w:jc w:val="both"/>
+        <w:rPr>
+          <w:rFonts w:ascii="Arial" w:hAnsi="Arial" w:cs="Arial"/>
+        </w:rPr>
+      </w:pPr>
+      <w:r>
+        <w:rPr>
+          <w:rFonts w:ascii="Arial" w:hAnsi="Arial" w:cs="Arial"/>
+          <w:b/>
+          <w:bCs/>
+        </w:rPr>
+        <w:t>Conjuntos de clientes:</w:t>
+      </w:r>
+      <w:r>
+        <w:rPr>
+          <w:rFonts w:ascii="Arial" w:hAnsi="Arial" w:cs="Arial"/>
+        </w:rPr>
+        <w:t xml:space="preserve"> Podemos definir um conjunto de clientes da LearnX, todas as instituições de ensino. Este conjunto pode ser segmentado em subconjuntos com base em diferentes critérios como instituições de ensino fundamental dois, ensino médio, instituições acadêmicas, escolas de idioma e escolas técnicas.</w:t>
+      </w:r>
+    </w:p>
+    <w:p>
+      <w:pPr>
+        <w:pStyle w:val="ListParagraph"/>
+        <w:numPr>
+          <w:ilvl w:val="0"/>
+          <w:numId w:val="12"/>
+        </w:numPr>
+        <w:spacing w:line="360" w:lineRule="auto"/>
+        <w:jc w:val="both"/>
+        <w:rPr>
+          <w:rFonts w:ascii="Arial" w:hAnsi="Arial" w:cs="Arial"/>
+        </w:rPr>
+      </w:pPr>
+      <w:r>
+        <w:rPr>
+          <w:rFonts w:ascii="Arial" w:hAnsi="Arial" w:cs="Arial"/>
+          <w:b/>
+          <w:bCs/>
+        </w:rPr>
+        <w:t>Conjuntos de produtos:</w:t>
+      </w:r>
+      <w:r>
+        <w:rPr>
+          <w:rFonts w:ascii="Arial" w:hAnsi="Arial" w:cs="Arial"/>
+        </w:rPr>
+        <w:t xml:space="preserve"> A empresa possui um único produto que representam diferentes categorias, este produto poderá ser utilizado em diversas instituições, o produto é flexível ao público alvo.</w:t>
+      </w:r>
+    </w:p>
+    <w:p>
+      <w:pPr>
+        <w:pStyle w:val="ListParagraph"/>
+        <w:numPr>
+          <w:ilvl w:val="0"/>
+          <w:numId w:val="12"/>
+        </w:numPr>
+        <w:spacing w:line="360" w:lineRule="auto"/>
+        <w:jc w:val="both"/>
+        <w:rPr>
+          <w:rFonts w:ascii="Arial" w:hAnsi="Arial" w:cs="Arial"/>
+        </w:rPr>
+      </w:pPr>
+      <w:r>
+        <w:rPr>
+          <w:rFonts w:ascii="Arial" w:hAnsi="Arial" w:cs="Arial"/>
+          <w:b/>
+          <w:bCs/>
+        </w:rPr>
+        <w:t>Conjuntos de serviços:</w:t>
+      </w:r>
+      <w:r>
+        <w:rPr>
+          <w:rFonts w:ascii="Arial" w:hAnsi="Arial" w:cs="Arial"/>
+        </w:rPr>
+        <w:t xml:space="preserve"> Embora a LearnX se concentre principalmente na venda de um único produto, também pode oferecer serviço complementar como personalização da plataforma dando assistência para necessidade do cliente.</w:t>
+      </w:r>
+    </w:p>
+    <w:p>
+      <w:pPr>
         <w:spacing w:line="360" w:lineRule="auto"/>
         <w:ind w:firstLine="709"/>
         <w:jc w:val="both"/>
@@ -9019,7 +9096,32 @@
         <w:rPr>
           <w:rFonts w:ascii="Arial" w:hAnsi="Arial" w:cs="Arial"/>
         </w:rPr>
-        <w:t>Conjuntos de clientes: Podemos definir um conjunto de clientes da LearnX, todas as instituições de ensino. Este conjunto pode ser segmentado em subconjuntos com base em diferentes critérios como instituições de ensino fundamental dois, ensino médio, instituições acadêmicas, escolas de idioma e escolas técnicas.</w:t>
+        <w:lastRenderedPageBreak/>
+        <w:t>Conjuntos de Feedback e avaliações: Os feedbacks e avaliações dos clientes sobre o produto e serviço da LearnX podem ser organizados em conjuntos separados, onde cada conjunto representa um conjunto de opiniões sobre a experiência do docente, e um conjunto de opiniões sobre a experiência dos discentes. Isso pode ajudar a empresa a monitorar a satisfação do cliente e identificar melhorias necessárias.</w:t>
+      </w:r>
+    </w:p>
+    <w:p>
+      <w:pPr>
+        <w:pStyle w:val="Heading2"/>
+        <w:rPr>
+          <w:rFonts w:ascii="Arial" w:hAnsi="Arial" w:cs="Arial"/>
+          <w:b/>
+          <w:bCs/>
+          <w:color w:val="auto"/>
+          <w:sz w:val="24"/>
+          <w:szCs w:val="24"/>
+        </w:rPr>
+      </w:pPr>
+      <w:r>
+        <w:rPr>
+          <w:rFonts w:ascii="Arial" w:hAnsi="Arial" w:cs="Arial"/>
+          <w:b/>
+          <w:bCs/>
+          <w:color w:val="auto"/>
+          <w:sz w:val="24"/>
+          <w:szCs w:val="24"/>
+        </w:rPr>
+        <w:t>União de Conjuntos</w:t>
       </w:r>
     </w:p>
     <w:p>
@@ -9035,7 +9137,7 @@
         <w:rPr>
           <w:rFonts w:ascii="Arial" w:hAnsi="Arial" w:cs="Arial"/>
         </w:rPr>
-        <w:t>Conjuntos de produtos: A empresa possui um único produto que representam diferentes categorias, este produto poderá ser utilizado em diversas instituições, o produto é flexível ao público alvo.</w:t>
+        <w:t>União de clientes:  O conjunto de clientes que compram o software para instituições acadêmicas e o conjunto de clientes que compram o software para instituições de ensino básico.</w:t>
       </w:r>
     </w:p>
     <w:p>
@@ -9051,7 +9153,31 @@
         <w:rPr>
           <w:rFonts w:ascii="Arial" w:hAnsi="Arial" w:cs="Arial"/>
         </w:rPr>
-        <w:t>Conjuntos de serviços: Embora a LearnX se concentre principalmente na venda de um único produto, também pode oferecer serviço complementar como personalização da plataforma dando assistência para necessidade do cliente.</w:t>
+        <w:t>Interseção de Clientes: representa a interseção de clientes interessados em um mesmo produto, neste caso o software NeuraHub.</w:t>
+      </w:r>
+    </w:p>
+    <w:p>
+      <w:pPr>
+        <w:pStyle w:val="Heading2"/>
+        <w:rPr>
+          <w:rFonts w:ascii="Arial" w:hAnsi="Arial" w:cs="Arial"/>
+          <w:b/>
+          <w:bCs/>
+          <w:color w:val="auto"/>
+          <w:sz w:val="24"/>
+          <w:szCs w:val="24"/>
+        </w:rPr>
+      </w:pPr>
+      <w:r>
+        <w:rPr>
+          <w:rFonts w:ascii="Arial" w:hAnsi="Arial" w:cs="Arial"/>
+          <w:b/>
+          <w:bCs/>
+          <w:color w:val="auto"/>
+          <w:sz w:val="24"/>
+          <w:szCs w:val="24"/>
+        </w:rPr>
+        <w:t>Diferença de Conjuntos</w:t>
       </w:r>
     </w:p>
     <w:p>
@@ -9067,102 +9193,6 @@
         <w:rPr>
           <w:rFonts w:ascii="Arial" w:hAnsi="Arial" w:cs="Arial"/>
         </w:rPr>
-        <w:t>Conjuntos de Feedback e avaliações: Os feedbacks e avaliações dos clientes sobre o produto e serviço da LearnX podem ser organizados em conjuntos separados, onde cada conjunto representa um conjunto de opiniões sobre a experiência do docente, e um conjunto de opiniões sobre a experiência dos discentes. Isso pode ajudar a empresa a monitorar a satisfação do cliente e identificar melhorias necessárias.</w:t>
-      </w:r>
-    </w:p>
-    <w:p>
-      <w:pPr>
-        <w:spacing w:line="360" w:lineRule="auto"/>
-        <w:jc w:val="both"/>
-        <w:rPr>
-          <w:rFonts w:ascii="Arial" w:hAnsi="Arial" w:cs="Arial"/>
-          <w:b/>
-          <w:bCs/>
-        </w:rPr>
-      </w:pPr>
-      <w:r>
-        <w:rPr>
-          <w:rFonts w:ascii="Arial" w:hAnsi="Arial" w:cs="Arial"/>
-          <w:b/>
-          <w:bCs/>
-        </w:rPr>
-        <w:t>União de Conjuntos:</w:t>
-      </w:r>
-    </w:p>
-    <w:p>
-      <w:pPr>
-        <w:spacing w:line="360" w:lineRule="auto"/>
-        <w:ind w:firstLine="709"/>
-        <w:jc w:val="both"/>
-        <w:rPr>
-          <w:rFonts w:ascii="Arial" w:hAnsi="Arial" w:cs="Arial"/>
-        </w:rPr>
-      </w:pPr>
-      <w:r>
-        <w:rPr>
-          <w:rFonts w:ascii="Arial" w:hAnsi="Arial" w:cs="Arial"/>
-        </w:rPr>
-        <w:t>União de clientes:  O conjunto de clientes que compram o software para instituições acadêmicas e o conjunto de clientes que compram o software para instituições de ensino básico.</w:t>
-      </w:r>
-    </w:p>
-    <w:p>
-      <w:pPr>
-        <w:spacing w:line="360" w:lineRule="auto"/>
-        <w:ind w:firstLine="709"/>
-        <w:jc w:val="both"/>
-        <w:rPr>
-          <w:rFonts w:ascii="Arial" w:hAnsi="Arial" w:cs="Arial"/>
-        </w:rPr>
-      </w:pPr>
-      <w:r>
-        <w:rPr>
-          <w:rFonts w:ascii="Arial" w:hAnsi="Arial" w:cs="Arial"/>
-        </w:rPr>
-        <w:t>Interseção de Clientes: representa a interseção de clientes interessados em um mesmo produto, neste caso o software NeuraHub.</w:t>
-      </w:r>
-    </w:p>
-    <w:p>
-      <w:pPr>
-        <w:spacing w:line="360" w:lineRule="auto"/>
-        <w:ind w:firstLine="709"/>
-        <w:jc w:val="both"/>
-        <w:rPr>
-          <w:rFonts w:ascii="Arial" w:hAnsi="Arial" w:cs="Arial"/>
-        </w:rPr>
-      </w:pPr>
-    </w:p>
-    <w:p>
-      <w:pPr>
-        <w:spacing w:line="360" w:lineRule="auto"/>
-        <w:jc w:val="both"/>
-        <w:rPr>
-          <w:rFonts w:ascii="Arial" w:hAnsi="Arial" w:cs="Arial"/>
-          <w:b/>
-          <w:bCs/>
-        </w:rPr>
-      </w:pPr>
-      <w:r>
-        <w:rPr>
-          <w:rFonts w:ascii="Arial" w:hAnsi="Arial" w:cs="Arial"/>
-          <w:b/>
-          <w:bCs/>
-        </w:rPr>
-        <w:t xml:space="preserve">Diferença de Conjuntos: </w:t>
-      </w:r>
-    </w:p>
-    <w:p>
-      <w:pPr>
-        <w:spacing w:line="360" w:lineRule="auto"/>
-        <w:ind w:firstLine="709"/>
-        <w:jc w:val="both"/>
-        <w:rPr>
-          <w:rFonts w:ascii="Arial" w:hAnsi="Arial" w:cs="Arial"/>
-        </w:rPr>
-      </w:pPr>
-      <w:r>
-        <w:rPr>
-          <w:rFonts w:ascii="Arial" w:hAnsi="Arial" w:cs="Arial"/>
-        </w:rPr>
         <w:t>Diferença de Clientes: o conjunto de clientes que compram para o ensino acadêmico, mas não compram para o ensino básico, representam a diferença entre dois conjuntos de clientes.</w:t>
       </w:r>
     </w:p>
@@ -9248,6 +9278,7 @@
         <w:rPr>
           <w:rFonts w:ascii="Arial" w:hAnsi="Arial" w:cs="Arial"/>
         </w:rPr>
+        <w:lastRenderedPageBreak/>
         <w:t>A partir da reflexão sobre essas barreiras, o grupo buscou desenvolver uma solução que contribuísse para a superação dessas dificuldades. Assim, foi concebida a empresa LearnX, que tem como projeto o software Neurahub.</w:t>
       </w:r>
     </w:p>
@@ -9498,7 +9529,14 @@
         <w:rPr>
           <w:rFonts w:ascii="Arial" w:hAnsi="Arial" w:cs="Arial"/>
         </w:rPr>
-        <w:t xml:space="preserve"> Todos os colaboradores e parceiros são tratados com respeito, independentemente de sua origem, gênero, etnia, sexualidade e convicções pessoais. Não toleramos qualquer tipo de discriminação ou assédio.</w:t>
+        <w:t xml:space="preserve"> Todos os colaboradores e parceiros são tratados com respeito, independentemente de sua origem, gênero, etnia, sexualidade e </w:t>
+      </w:r>
+      <w:r>
+        <w:rPr>
+          <w:rFonts w:ascii="Arial" w:hAnsi="Arial" w:cs="Arial"/>
+        </w:rPr>
+        <w:lastRenderedPageBreak/>
+        <w:t>convicções pessoais. Não toleramos qualquer tipo de discriminação ou assédio.</w:t>
       </w:r>
     </w:p>
     <w:p>
@@ -9533,20 +9571,32 @@
         <w:rPr>
           <w:rFonts w:ascii="Arial" w:hAnsi="Arial" w:cs="Arial"/>
         </w:rPr>
-        <w:t>Todos os nossos produtos e serviços são projetados tendo em mente a qualidade e a segurança e nos esforçamos constantemente para melhorar e atender as necessidades de nossos clientes e usuários finais.</w:t>
-      </w:r>
-    </w:p>
-    <w:p>
-      <w:pPr>
-        <w:pStyle w:val="ListParagraph"/>
-        <w:spacing w:line="360" w:lineRule="auto"/>
-        <w:ind w:left="284" w:firstLine="709"/>
-        <w:contextualSpacing w:val="0"/>
-        <w:jc w:val="both"/>
-        <w:rPr>
-          <w:rFonts w:ascii="Arial" w:hAnsi="Arial" w:cs="Arial"/>
-        </w:rPr>
-      </w:pPr>
+        <w:t>Todos os nossos produtos e serviços são projetados tendo em mente a qualidade e a segurança</w:t>
+      </w:r>
+      <w:r>
+        <w:rPr>
+          <w:rFonts w:ascii="Arial" w:hAnsi="Arial" w:cs="Arial"/>
+        </w:rPr>
+        <w:t xml:space="preserve">,  portanto, são </w:t>
+      </w:r>
+      <w:r>
+        <w:rPr>
+          <w:rFonts w:ascii="Arial" w:hAnsi="Arial" w:cs="Arial"/>
+        </w:rPr>
+        <w:t>constantemente</w:t>
+      </w:r>
+      <w:r>
+        <w:rPr>
+          <w:rFonts w:ascii="Arial" w:hAnsi="Arial" w:cs="Arial"/>
+        </w:rPr>
+        <w:t xml:space="preserve"> revisados</w:t>
+      </w:r>
+      <w:r>
+        <w:rPr>
+          <w:rFonts w:ascii="Arial" w:hAnsi="Arial" w:cs="Arial"/>
+        </w:rPr>
+        <w:t xml:space="preserve"> para melhor atender as necessidades de nossos clientes e usuários finais.</w:t>
+      </w:r>
     </w:p>
     <w:p>
       <w:pPr>
@@ -9580,7 +9630,31 @@
         <w:rPr>
           <w:rFonts w:ascii="Arial" w:hAnsi="Arial" w:cs="Arial"/>
         </w:rPr>
-        <w:t>Nos esforçamos para criar tecnologias que apoie o desenvolvimento social e profissional e garanta que nossas criações respeitem os padrões éticos legais.</w:t>
+        <w:t>Nos esforçamos para criar tecnologias que apoie o desenvolvimento social e profissional</w:t>
+      </w:r>
+      <w:r>
+        <w:rPr>
+          <w:rFonts w:ascii="Arial" w:hAnsi="Arial" w:cs="Arial"/>
+        </w:rPr>
+        <w:t xml:space="preserve">, </w:t>
+      </w:r>
+      <w:r>
+        <w:rPr>
+          <w:rFonts w:ascii="Arial" w:hAnsi="Arial" w:cs="Arial"/>
+        </w:rPr>
+        <w:t>garant</w:t>
+      </w:r>
+      <w:r>
+        <w:rPr>
+          <w:rFonts w:ascii="Arial" w:hAnsi="Arial" w:cs="Arial"/>
+        </w:rPr>
+        <w:t>indo</w:t>
+      </w:r>
+      <w:r>
+        <w:rPr>
+          <w:rFonts w:ascii="Arial" w:hAnsi="Arial" w:cs="Arial"/>
+        </w:rPr>
+        <w:t xml:space="preserve"> que nossas criações respeitem os padrões éticos legais.</w:t>
       </w:r>
     </w:p>
     <w:p>
@@ -9834,6 +9908,7 @@
           <w:b/>
           <w:bCs/>
         </w:rPr>
+        <w:lastRenderedPageBreak/>
         <w:t>Compromisso com o Aprendizado Contínuo:</w:t>
       </w:r>
       <w:r>
@@ -10184,6 +10259,7 @@
         <w:rPr>
           <w:rFonts w:ascii="Arial" w:hAnsi="Arial" w:cs="Arial"/>
         </w:rPr>
+        <w:lastRenderedPageBreak/>
         <w:t>Taxa de permanência de funcionários “Key” em áreas estratégicas, como inovação e engenharia de software.</w:t>
       </w:r>
     </w:p>
@@ -10223,6 +10299,7 @@
           <w:sz w:val="24"/>
           <w:szCs w:val="24"/>
         </w:rPr>
+        <w:lastRenderedPageBreak/>
         <w:t xml:space="preserve">Definições dos Objetivos </w:t>
       </w:r>
       <w:r>
@@ -10436,6 +10513,7 @@
           <w:sz w:val="24"/>
           <w:szCs w:val="24"/>
         </w:rPr>
+        <w:lastRenderedPageBreak/>
         <w:t>Feedback Contínuo</w:t>
       </w:r>
       <w:bookmarkEnd w:id="27"/>
@@ -10781,6 +10859,7 @@
           <w:sz w:val="24"/>
           <w:szCs w:val="24"/>
         </w:rPr>
+        <w:lastRenderedPageBreak/>
         <w:t>Programa de Integração</w:t>
       </w:r>
       <w:bookmarkEnd w:id="33"/>
@@ -11313,6 +11392,7 @@
           <w:sz w:val="24"/>
           <w:szCs w:val="24"/>
         </w:rPr>
+        <w:lastRenderedPageBreak/>
         <w:t>Revisão de Melhoria Contínua</w:t>
       </w:r>
       <w:bookmarkEnd w:id="38"/>
@@ -11692,6 +11772,7 @@
           <w:sz w:val="24"/>
           <w:szCs w:val="24"/>
         </w:rPr>
+        <w:lastRenderedPageBreak/>
         <w:t>Recompensas para Alunos</w:t>
       </w:r>
       <w:bookmarkEnd w:id="42"/>
@@ -11974,6 +12055,7 @@
           <w:sz w:val="24"/>
           <w:szCs w:val="24"/>
         </w:rPr>
+        <w:lastRenderedPageBreak/>
         <w:t>Canais de Comunicação</w:t>
       </w:r>
       <w:bookmarkEnd w:id="46"/>
@@ -12368,7 +12450,14 @@
         <w:rPr>
           <w:rFonts w:ascii="Arial" w:hAnsi="Arial" w:cs="Arial"/>
         </w:rPr>
-        <w:t xml:space="preserve"> Esse estilo de gestão é vantajoso pois tende a promover um ambiente colaborativo e harmoniso, garantindo a satisfação e engajamento dos funcionários. Em contrapartida, o processo de tomada de decisões pode ser mais lento, já que utiliza de muitas opiniões para chegar a escolha final.</w:t>
+        <w:t xml:space="preserve"> Esse estilo de gestão é vantajoso pois tende a promover um ambiente colaborativo e harmoniso, garantindo a satisfação e engajamento dos funcionários. Em </w:t>
+      </w:r>
+      <w:r>
+        <w:rPr>
+          <w:rFonts w:ascii="Arial" w:hAnsi="Arial" w:cs="Arial"/>
+        </w:rPr>
+        <w:lastRenderedPageBreak/>
+        <w:t>contrapartida, o processo de tomada de decisões pode ser mais lento, já que utiliza de muitas opiniões para chegar a escolha final.</w:t>
       </w:r>
     </w:p>
     <w:p>
@@ -12814,6 +12903,7 @@
           <w:rFonts w:ascii="Arial" w:hAnsi="Arial" w:cs="Arial"/>
           <w:b/>
         </w:rPr>
+        <w:lastRenderedPageBreak/>
         <w:t xml:space="preserve">Métricas de </w:t>
       </w:r>
       <w:r>
@@ -13436,6 +13526,7 @@
           <w:sz w:val="24"/>
           <w:szCs w:val="24"/>
         </w:rPr>
+        <w:lastRenderedPageBreak/>
         <w:t>Referências</w:t>
       </w:r>
       <w:bookmarkEnd w:id="52"/>
@@ -13591,6 +13682,7 @@
           <w:sz w:val="24"/>
           <w:szCs w:val="24"/>
         </w:rPr>
+        <w:lastRenderedPageBreak/>
         <w:t>Apêndices</w:t>
       </w:r>
       <w:bookmarkEnd w:id="53"/>
@@ -13653,7 +13745,7 @@
                     <pic:cNvPicPr/>
                   </pic:nvPicPr>
                   <pic:blipFill>
-                    <a:blip r:embed="rId17"/>
+                    <a:blip r:embed="rId18"/>
                     <a:stretch>
                       <a:fillRect/>
                     </a:stretch>
@@ -13721,7 +13813,7 @@
       <w:r>
         <w:t xml:space="preserve"> </w:t>
       </w:r>
-      <w:hyperlink r:id="rId18" w:history="1">
+      <w:hyperlink r:id="rId19" w:history="1">
         <w:r>
           <w:rPr>
             <w:rStyle w:val="Hyperlink"/>
@@ -13736,10 +13828,10 @@
       </w:pPr>
     </w:p>
     <w:sectPr>
-      <w:headerReference w:type="default" r:id="rId19"/>
-      <w:footerReference w:type="default" r:id="rId20"/>
-      <w:headerReference w:type="first" r:id="rId21"/>
-      <w:footerReference w:type="first" r:id="rId22"/>
+      <w:headerReference w:type="default" r:id="rId20"/>
+      <w:footerReference w:type="default" r:id="rId21"/>
+      <w:headerReference w:type="first" r:id="rId22"/>
+      <w:footerReference w:type="first" r:id="rId23"/>
       <w:pgSz w:w="11906" w:h="16838" w:code="9"/>
       <w:pgMar w:top="1701" w:right="1134" w:bottom="1134" w:left="1701" w:header="706" w:footer="706" w:gutter="0"/>
       <w:pgNumType w:start="1"/>
@@ -13802,7 +13894,6 @@
         <w:docPartUnique/>
       </w:docPartObj>
     </w:sdtPr>
-    <w:sdtEndPr/>
     <w:sdtContent>
       <w:p>
         <w:pPr>
@@ -14873,7 +14964,7 @@
   <w:abstractNum w:abstractNumId="5" w15:restartNumberingAfterBreak="0">
     <w:nsid w:val="11941D93"/>
     <w:multiLevelType w:val="hybridMultilevel"/>
-    <w:tmpl w:val="5D343086"/>
+    <w:tmpl w:val="3ADED128"/>
     <w:lvl w:ilvl="0" w:tplc="04090001">
       <w:start w:val="1"/>
       <w:numFmt w:val="bullet"/>
@@ -19407,6 +19498,21 @@
 </file>
 
 <file path=customXml/item1.xml><?xml version="1.0" encoding="utf-8"?>
+<go:gDocsCustomXmlDataStorage xmlns:go="http://customooxmlschemas.google.com/" xmlns:r="http://schemas.openxmlformats.org/officeDocument/2006/relationships" uri="GoogleDocsCustomDataVersion2">
+  <go:docsCustomData roundtripDataSignature="AMtx7mgF+KA2CRAYBvvlcBhck0D3LJCx1w==">CgMxLjA4AHIhMUsxVGE2ckZoMTZ2ZjEya2Jxc2FxWER5SFVKUFp1dE1K</go:docsCustomData>
+</go:gDocsCustomXmlDataStorage>
+</file>
+
+<file path=customXml/item2.xml><?xml version="1.0" encoding="utf-8"?>
+<?mso-contentType ?>
+<FormTemplates xmlns="http://schemas.microsoft.com/sharepoint/v3/contenttype/forms">
+  <Display>DocumentLibraryForm</Display>
+  <Edit>DocumentLibraryForm</Edit>
+  <New>DocumentLibraryForm</New>
+</FormTemplates>
+</file>
+
+<file path=customXml/item3.xml><?xml version="1.0" encoding="utf-8"?>
 <ct:contentTypeSchema xmlns:ct="http://schemas.microsoft.com/office/2006/metadata/contentType" xmlns:ma="http://schemas.microsoft.com/office/2006/metadata/properties/metaAttributes" ct:_="" ma:_="" ma:contentTypeName="Documento" ma:contentTypeID="0x010100B15E7C7A3B115D41B2CA5F3E96FFBD46" ma:contentTypeVersion="1" ma:contentTypeDescription="Crie um novo documento." ma:contentTypeScope="" ma:versionID="39a22010c1f299d549b8944d0627279f">
   <xsd:schema xmlns:xsd="http://www.w3.org/2001/XMLSchema" xmlns:xs="http://www.w3.org/2001/XMLSchema" xmlns:p="http://schemas.microsoft.com/office/2006/metadata/properties" xmlns:ns2="a403ea53-a95e-4acf-bebc-9580b9ad6fa7" targetNamespace="http://schemas.microsoft.com/office/2006/metadata/properties" ma:root="true" ma:fieldsID="e7362535e61dc7b3c306b0089cc2cb7c" ns2:_="">
     <xsd:import namespace="a403ea53-a95e-4acf-bebc-9580b9ad6fa7"/>
@@ -19532,26 +19638,28 @@
 </ct:contentTypeSchema>
 </file>
 
-<file path=customXml/item2.xml><?xml version="1.0" encoding="utf-8"?>
-<?mso-contentType ?>
-<FormTemplates xmlns="http://schemas.microsoft.com/sharepoint/v3/contenttype/forms">
-  <Display>DocumentLibraryForm</Display>
-  <Edit>DocumentLibraryForm</Edit>
-  <New>DocumentLibraryForm</New>
-</FormTemplates>
-</file>
-
-<file path=customXml/item3.xml><?xml version="1.0" encoding="utf-8"?>
-<go:gDocsCustomXmlDataStorage xmlns:go="http://customooxmlschemas.google.com/" xmlns:r="http://schemas.openxmlformats.org/officeDocument/2006/relationships" uri="GoogleDocsCustomDataVersion2">
-  <go:docsCustomData roundtripDataSignature="AMtx7mgF+KA2CRAYBvvlcBhck0D3LJCx1w==">CgMxLjA4AHIhMUsxVGE2ckZoMTZ2ZjEya2Jxc2FxWER5SFVKUFp1dE1K</go:docsCustomData>
-</go:gDocsCustomXmlDataStorage>
-</file>
-
 <file path=customXml/item4.xml><?xml version="1.0" encoding="utf-8"?>
 <b:Sources xmlns:b="http://schemas.openxmlformats.org/officeDocument/2006/bibliography" xmlns="http://schemas.openxmlformats.org/officeDocument/2006/bibliography" SelectedStyle="\APASixthEditionOfficeOnline.xsl" StyleName="APA" Version="6"/>
 </file>
 
 <file path=customXml/itemProps1.xml><?xml version="1.0" encoding="utf-8"?>
+<ds:datastoreItem xmlns:ds="http://schemas.openxmlformats.org/officeDocument/2006/customXml" ds:itemID="{11111111-1234-1234-1234-123412341234}">
+  <ds:schemaRefs>
+    <ds:schemaRef ds:uri="http://customooxmlschemas.google.com/"/>
+    <ds:schemaRef ds:uri="http://schemas.openxmlformats.org/officeDocument/2006/relationships"/>
+  </ds:schemaRefs>
+</ds:datastoreItem>
+</file>
+
+<file path=customXml/itemProps2.xml><?xml version="1.0" encoding="utf-8"?>
+<ds:datastoreItem xmlns:ds="http://schemas.openxmlformats.org/officeDocument/2006/customXml" ds:itemID="{07FF19FF-FE3E-4A4B-956B-EC06B9A0AAC5}">
+  <ds:schemaRefs>
+    <ds:schemaRef ds:uri="http://schemas.microsoft.com/sharepoint/v3/contenttype/forms"/>
+  </ds:schemaRefs>
+</ds:datastoreItem>
+</file>
+
+<file path=customXml/itemProps3.xml><?xml version="1.0" encoding="utf-8"?>
 <ds:datastoreItem xmlns:ds="http://schemas.openxmlformats.org/officeDocument/2006/customXml" ds:itemID="{A7F2B04D-CBD6-4D82-8824-D94FAB314AC8}">
   <ds:schemaRefs>
     <ds:schemaRef ds:uri="http://schemas.microsoft.com/office/2006/metadata/contentType"/>
@@ -19569,23 +19677,6 @@
 </ds:datastoreItem>
 </file>
 
-<file path=customXml/itemProps2.xml><?xml version="1.0" encoding="utf-8"?>
-<ds:datastoreItem xmlns:ds="http://schemas.openxmlformats.org/officeDocument/2006/customXml" ds:itemID="{07FF19FF-FE3E-4A4B-956B-EC06B9A0AAC5}">
-  <ds:schemaRefs>
-    <ds:schemaRef ds:uri="http://schemas.microsoft.com/sharepoint/v3/contenttype/forms"/>
-  </ds:schemaRefs>
-</ds:datastoreItem>
-</file>
-
-<file path=customXml/itemProps3.xml><?xml version="1.0" encoding="utf-8"?>
-<ds:datastoreItem xmlns:ds="http://schemas.openxmlformats.org/officeDocument/2006/customXml" ds:itemID="{11111111-1234-1234-1234-123412341234}">
-  <ds:schemaRefs>
-    <ds:schemaRef ds:uri="http://customooxmlschemas.google.com/"/>
-    <ds:schemaRef ds:uri="http://schemas.openxmlformats.org/officeDocument/2006/relationships"/>
-  </ds:schemaRefs>
-</ds:datastoreItem>
-</file>
-
 <file path=customXml/itemProps4.xml><?xml version="1.0" encoding="utf-8"?>
 <ds:datastoreItem xmlns:ds="http://schemas.openxmlformats.org/officeDocument/2006/customXml" ds:itemID="{CA60E952-DAE9-46EE-AAD8-4C4C74FCEAA4}">
   <ds:schemaRefs>

</xml_diff>